<commit_message>
Ajustes finais de doc
</commit_message>
<xml_diff>
--- a/analise/Dragons.docx
+++ b/analise/Dragons.docx
@@ -53,12 +53,14 @@
           <w:lang w:val="pt-BR"/>
         </w:rPr>
       </w:pPr>
+      <w:proofErr w:type="spellStart"/>
       <w:r>
         <w:rPr>
           <w:lang w:val="pt-BR"/>
         </w:rPr>
         <w:t>MyDragons</w:t>
       </w:r>
+      <w:proofErr w:type="spellEnd"/>
     </w:p>
     <w:p>
       <w:pPr>
@@ -225,7 +227,35 @@
         <w:rPr>
           <w:lang w:val="pt-BR"/>
         </w:rPr>
-        <w:t xml:space="preserve">Para o desenvolvimento desta solução em ambiente de produção aconselhamos a divisão do JS Vue em duas partes, uma tratando o login e demais operação de registro, troca de senha e lembrança de senha de segurança. </w:t>
+        <w:t xml:space="preserve">Para o desenvolvimento desta solução em ambiente de produção aconselhamos a divisão do JS </w:t>
+      </w:r>
+      <w:proofErr w:type="spellStart"/>
+      <w:r>
+        <w:rPr>
+          <w:lang w:val="pt-BR"/>
+        </w:rPr>
+        <w:t>Vue</w:t>
+      </w:r>
+      <w:proofErr w:type="spellEnd"/>
+      <w:r>
+        <w:rPr>
+          <w:lang w:val="pt-BR"/>
+        </w:rPr>
+        <w:t xml:space="preserve"> em duas partes, uma tratando o </w:t>
+      </w:r>
+      <w:proofErr w:type="spellStart"/>
+      <w:r>
+        <w:rPr>
+          <w:lang w:val="pt-BR"/>
+        </w:rPr>
+        <w:t>login</w:t>
+      </w:r>
+      <w:proofErr w:type="spellEnd"/>
+      <w:r>
+        <w:rPr>
+          <w:lang w:val="pt-BR"/>
+        </w:rPr>
+        <w:t xml:space="preserve"> e demais operação de registro, troca de senha e lembrança de senha de segurança. </w:t>
       </w:r>
       <w:r>
         <w:rPr>
@@ -237,14 +267,30 @@
         <w:rPr>
           <w:lang w:val="pt-BR"/>
         </w:rPr>
-        <w:t xml:space="preserve"> uma segunda camada que conteria propriamente dito a parte funcional do sistema, evitando assim acesso ao JS de core em caso de tentativas de fraude no login.</w:t>
-      </w:r>
+        <w:t xml:space="preserve"> uma segunda camada que conteria propriamente dito a parte funcional do sistema, evitando assim acesso ao JS de core em caso de tentativas de fraude no </w:t>
+      </w:r>
+      <w:proofErr w:type="spellStart"/>
+      <w:proofErr w:type="gramStart"/>
+      <w:r>
+        <w:rPr>
+          <w:lang w:val="pt-BR"/>
+        </w:rPr>
+        <w:t>login</w:t>
+      </w:r>
+      <w:proofErr w:type="spellEnd"/>
       <w:r>
         <w:rPr>
           <w:lang w:val="pt-BR"/>
         </w:rPr>
         <w:t>.</w:t>
       </w:r>
+      <w:r>
+        <w:rPr>
+          <w:lang w:val="pt-BR"/>
+        </w:rPr>
+        <w:t>.</w:t>
+      </w:r>
+      <w:proofErr w:type="gramEnd"/>
     </w:p>
     <w:p>
       <w:pPr>
@@ -256,7 +302,35 @@
         <w:rPr>
           <w:lang w:val="pt-BR"/>
         </w:rPr>
-        <w:t>Já a parte de componentes e rotas da aplicação é indicado o uso do Vue-Router juntamente com o Vuex para controle de estado, assim permitindo a navegação casada com os componentes responsáveis pela operação.</w:t>
+        <w:t xml:space="preserve">Já a parte de componentes e rotas da aplicação é indicado o uso do </w:t>
+      </w:r>
+      <w:proofErr w:type="spellStart"/>
+      <w:r>
+        <w:rPr>
+          <w:lang w:val="pt-BR"/>
+        </w:rPr>
+        <w:t>Vue-Router</w:t>
+      </w:r>
+      <w:proofErr w:type="spellEnd"/>
+      <w:r>
+        <w:rPr>
+          <w:lang w:val="pt-BR"/>
+        </w:rPr>
+        <w:t xml:space="preserve"> juntamente com o </w:t>
+      </w:r>
+      <w:proofErr w:type="spellStart"/>
+      <w:r>
+        <w:rPr>
+          <w:lang w:val="pt-BR"/>
+        </w:rPr>
+        <w:t>Vuex</w:t>
+      </w:r>
+      <w:proofErr w:type="spellEnd"/>
+      <w:r>
+        <w:rPr>
+          <w:lang w:val="pt-BR"/>
+        </w:rPr>
+        <w:t xml:space="preserve"> para controle de estado, assim permitindo a navegação casada com os componentes responsáveis pela operação.</w:t>
       </w:r>
     </w:p>
     <w:p>
@@ -269,7 +343,21 @@
         <w:rPr>
           <w:lang w:val="pt-BR"/>
         </w:rPr>
-        <w:t>Exemplo de rota via vue-router:</w:t>
+        <w:t xml:space="preserve">Exemplo de rota via </w:t>
+      </w:r>
+      <w:proofErr w:type="spellStart"/>
+      <w:r>
+        <w:rPr>
+          <w:lang w:val="pt-BR"/>
+        </w:rPr>
+        <w:t>vue-router</w:t>
+      </w:r>
+      <w:proofErr w:type="spellEnd"/>
+      <w:r>
+        <w:rPr>
+          <w:lang w:val="pt-BR"/>
+        </w:rPr>
+        <w:t>:</w:t>
       </w:r>
     </w:p>
     <w:p>
@@ -301,6 +389,7 @@
           <w:lang w:val="pt-BR" w:eastAsia="pt-BR"/>
         </w:rPr>
       </w:pPr>
+      <w:proofErr w:type="spellStart"/>
       <w:r>
         <w:rPr>
           <w:rFonts w:ascii="Source Code Pro" w:eastAsia="Times New Roman" w:hAnsi="Source Code Pro" w:cs="Courier New"/>
@@ -308,7 +397,17 @@
           <w:sz w:val="20"/>
           <w:lang w:val="pt-BR" w:eastAsia="pt-BR"/>
         </w:rPr>
-        <w:t xml:space="preserve">export default </w:t>
+        <w:t>export</w:t>
+      </w:r>
+      <w:proofErr w:type="spellEnd"/>
+      <w:r>
+        <w:rPr>
+          <w:rFonts w:ascii="Source Code Pro" w:eastAsia="Times New Roman" w:hAnsi="Source Code Pro" w:cs="Courier New"/>
+          <w:color w:val="994A24"/>
+          <w:sz w:val="20"/>
+          <w:lang w:val="pt-BR" w:eastAsia="pt-BR"/>
+        </w:rPr>
+        <w:t xml:space="preserve"> default </w:t>
       </w:r>
       <w:r>
         <w:rPr>
@@ -348,6 +447,7 @@
         <w:br/>
         <w:t xml:space="preserve">        </w:t>
       </w:r>
+      <w:proofErr w:type="spellStart"/>
       <w:r>
         <w:rPr>
           <w:rFonts w:ascii="Source Code Pro" w:eastAsia="Times New Roman" w:hAnsi="Source Code Pro" w:cs="Courier New"/>
@@ -357,6 +457,7 @@
         </w:rPr>
         <w:t>name</w:t>
       </w:r>
+      <w:proofErr w:type="spellEnd"/>
       <w:r>
         <w:rPr>
           <w:rFonts w:ascii="Source Code Pro" w:eastAsia="Times New Roman" w:hAnsi="Source Code Pro" w:cs="Courier New"/>
@@ -373,7 +474,27 @@
           <w:sz w:val="20"/>
           <w:lang w:val="pt-BR" w:eastAsia="pt-BR"/>
         </w:rPr>
-        <w:t>'admin'</w:t>
+        <w:t>'</w:t>
+      </w:r>
+      <w:proofErr w:type="spellStart"/>
+      <w:r>
+        <w:rPr>
+          <w:rFonts w:ascii="Source Code Pro" w:eastAsia="Times New Roman" w:hAnsi="Source Code Pro" w:cs="Courier New"/>
+          <w:color w:val="2AA198"/>
+          <w:sz w:val="20"/>
+          <w:lang w:val="pt-BR" w:eastAsia="pt-BR"/>
+        </w:rPr>
+        <w:t>admin</w:t>
+      </w:r>
+      <w:proofErr w:type="spellEnd"/>
+      <w:r>
+        <w:rPr>
+          <w:rFonts w:ascii="Source Code Pro" w:eastAsia="Times New Roman" w:hAnsi="Source Code Pro" w:cs="Courier New"/>
+          <w:color w:val="2AA198"/>
+          <w:sz w:val="20"/>
+          <w:lang w:val="pt-BR" w:eastAsia="pt-BR"/>
+        </w:rPr>
+        <w:t>'</w:t>
       </w:r>
       <w:r>
         <w:rPr>
@@ -419,7 +540,27 @@
           <w:sz w:val="20"/>
           <w:lang w:val="pt-BR" w:eastAsia="pt-BR"/>
         </w:rPr>
-        <w:t>'/admin'</w:t>
+        <w:t>'/</w:t>
+      </w:r>
+      <w:proofErr w:type="spellStart"/>
+      <w:r>
+        <w:rPr>
+          <w:rFonts w:ascii="Source Code Pro" w:eastAsia="Times New Roman" w:hAnsi="Source Code Pro" w:cs="Courier New"/>
+          <w:color w:val="2AA198"/>
+          <w:sz w:val="20"/>
+          <w:lang w:val="pt-BR" w:eastAsia="pt-BR"/>
+        </w:rPr>
+        <w:t>admin</w:t>
+      </w:r>
+      <w:proofErr w:type="spellEnd"/>
+      <w:r>
+        <w:rPr>
+          <w:rFonts w:ascii="Source Code Pro" w:eastAsia="Times New Roman" w:hAnsi="Source Code Pro" w:cs="Courier New"/>
+          <w:color w:val="2AA198"/>
+          <w:sz w:val="20"/>
+          <w:lang w:val="pt-BR" w:eastAsia="pt-BR"/>
+        </w:rPr>
+        <w:t>'</w:t>
       </w:r>
       <w:r>
         <w:rPr>
@@ -440,6 +581,7 @@
         <w:br/>
         <w:t xml:space="preserve">        </w:t>
       </w:r>
+      <w:proofErr w:type="spellStart"/>
       <w:r>
         <w:rPr>
           <w:rFonts w:ascii="Source Code Pro" w:eastAsia="Times New Roman" w:hAnsi="Source Code Pro" w:cs="Courier New"/>
@@ -449,6 +591,7 @@
         </w:rPr>
         <w:t>component</w:t>
       </w:r>
+      <w:proofErr w:type="spellEnd"/>
       <w:r>
         <w:rPr>
           <w:rFonts w:ascii="Source Code Pro" w:eastAsia="Times New Roman" w:hAnsi="Source Code Pro" w:cs="Courier New"/>
@@ -458,14 +601,25 @@
         </w:rPr>
         <w:t xml:space="preserve">: </w:t>
       </w:r>
-      <w:r>
-        <w:rPr>
-          <w:rFonts w:ascii="Source Code Pro" w:eastAsia="Times New Roman" w:hAnsi="Source Code Pro" w:cs="Courier New"/>
-          <w:color w:val="839496"/>
-          <w:sz w:val="20"/>
-          <w:lang w:val="pt-BR" w:eastAsia="pt-BR"/>
-        </w:rPr>
-        <w:t>AtonAdminDashboard,</w:t>
+      <w:proofErr w:type="spellStart"/>
+      <w:r>
+        <w:rPr>
+          <w:rFonts w:ascii="Source Code Pro" w:eastAsia="Times New Roman" w:hAnsi="Source Code Pro" w:cs="Courier New"/>
+          <w:color w:val="839496"/>
+          <w:sz w:val="20"/>
+          <w:lang w:val="pt-BR" w:eastAsia="pt-BR"/>
+        </w:rPr>
+        <w:t>AtonAdminDashboard</w:t>
+      </w:r>
+      <w:proofErr w:type="spellEnd"/>
+      <w:r>
+        <w:rPr>
+          <w:rFonts w:ascii="Source Code Pro" w:eastAsia="Times New Roman" w:hAnsi="Source Code Pro" w:cs="Courier New"/>
+          <w:color w:val="839496"/>
+          <w:sz w:val="20"/>
+          <w:lang w:val="pt-BR" w:eastAsia="pt-BR"/>
+        </w:rPr>
+        <w:t>,</w:t>
       </w:r>
       <w:r>
         <w:rPr>
@@ -514,6 +668,7 @@
         <w:br/>
         <w:t xml:space="preserve">            </w:t>
       </w:r>
+      <w:proofErr w:type="spellStart"/>
       <w:r>
         <w:rPr>
           <w:rFonts w:ascii="Source Code Pro" w:eastAsia="Times New Roman" w:hAnsi="Source Code Pro" w:cs="Courier New"/>
@@ -523,6 +678,7 @@
         </w:rPr>
         <w:t>permission</w:t>
       </w:r>
+      <w:proofErr w:type="spellEnd"/>
       <w:r>
         <w:rPr>
           <w:rFonts w:ascii="Source Code Pro" w:eastAsia="Times New Roman" w:hAnsi="Source Code Pro" w:cs="Courier New"/>
@@ -539,7 +695,27 @@
           <w:sz w:val="20"/>
           <w:lang w:val="pt-BR" w:eastAsia="pt-BR"/>
         </w:rPr>
-        <w:t>'dash'</w:t>
+        <w:t>'</w:t>
+      </w:r>
+      <w:proofErr w:type="spellStart"/>
+      <w:r>
+        <w:rPr>
+          <w:rFonts w:ascii="Source Code Pro" w:eastAsia="Times New Roman" w:hAnsi="Source Code Pro" w:cs="Courier New"/>
+          <w:color w:val="2AA198"/>
+          <w:sz w:val="20"/>
+          <w:lang w:val="pt-BR" w:eastAsia="pt-BR"/>
+        </w:rPr>
+        <w:t>dash</w:t>
+      </w:r>
+      <w:proofErr w:type="spellEnd"/>
+      <w:r>
+        <w:rPr>
+          <w:rFonts w:ascii="Source Code Pro" w:eastAsia="Times New Roman" w:hAnsi="Source Code Pro" w:cs="Courier New"/>
+          <w:color w:val="2AA198"/>
+          <w:sz w:val="20"/>
+          <w:lang w:val="pt-BR" w:eastAsia="pt-BR"/>
+        </w:rPr>
+        <w:t>'</w:t>
       </w:r>
       <w:r>
         <w:rPr>
@@ -560,6 +736,7 @@
         <w:br/>
         <w:t xml:space="preserve">            </w:t>
       </w:r>
+      <w:proofErr w:type="spellStart"/>
       <w:r>
         <w:rPr>
           <w:rFonts w:ascii="Source Code Pro" w:eastAsia="Times New Roman" w:hAnsi="Source Code Pro" w:cs="Courier New"/>
@@ -569,6 +746,7 @@
         </w:rPr>
         <w:t>fail</w:t>
       </w:r>
+      <w:proofErr w:type="spellEnd"/>
       <w:r>
         <w:rPr>
           <w:rFonts w:ascii="Source Code Pro" w:eastAsia="Times New Roman" w:hAnsi="Source Code Pro" w:cs="Courier New"/>
@@ -585,7 +763,47 @@
           <w:sz w:val="20"/>
           <w:lang w:val="pt-BR" w:eastAsia="pt-BR"/>
         </w:rPr>
-        <w:t>'/admin/error'</w:t>
+        <w:t>'/</w:t>
+      </w:r>
+      <w:proofErr w:type="spellStart"/>
+      <w:r>
+        <w:rPr>
+          <w:rFonts w:ascii="Source Code Pro" w:eastAsia="Times New Roman" w:hAnsi="Source Code Pro" w:cs="Courier New"/>
+          <w:color w:val="2AA198"/>
+          <w:sz w:val="20"/>
+          <w:lang w:val="pt-BR" w:eastAsia="pt-BR"/>
+        </w:rPr>
+        <w:t>admin</w:t>
+      </w:r>
+      <w:proofErr w:type="spellEnd"/>
+      <w:r>
+        <w:rPr>
+          <w:rFonts w:ascii="Source Code Pro" w:eastAsia="Times New Roman" w:hAnsi="Source Code Pro" w:cs="Courier New"/>
+          <w:color w:val="2AA198"/>
+          <w:sz w:val="20"/>
+          <w:lang w:val="pt-BR" w:eastAsia="pt-BR"/>
+        </w:rPr>
+        <w:t>/</w:t>
+      </w:r>
+      <w:proofErr w:type="spellStart"/>
+      <w:r>
+        <w:rPr>
+          <w:rFonts w:ascii="Source Code Pro" w:eastAsia="Times New Roman" w:hAnsi="Source Code Pro" w:cs="Courier New"/>
+          <w:color w:val="2AA198"/>
+          <w:sz w:val="20"/>
+          <w:lang w:val="pt-BR" w:eastAsia="pt-BR"/>
+        </w:rPr>
+        <w:t>error</w:t>
+      </w:r>
+      <w:proofErr w:type="spellEnd"/>
+      <w:r>
+        <w:rPr>
+          <w:rFonts w:ascii="Source Code Pro" w:eastAsia="Times New Roman" w:hAnsi="Source Code Pro" w:cs="Courier New"/>
+          <w:color w:val="2AA198"/>
+          <w:sz w:val="20"/>
+          <w:lang w:val="pt-BR" w:eastAsia="pt-BR"/>
+        </w:rPr>
+        <w:t>'</w:t>
       </w:r>
       <w:r>
         <w:rPr>
@@ -606,6 +824,7 @@
         <w:br/>
         <w:t xml:space="preserve">            </w:t>
       </w:r>
+      <w:proofErr w:type="spellStart"/>
       <w:r>
         <w:rPr>
           <w:rFonts w:ascii="Source Code Pro" w:eastAsia="Times New Roman" w:hAnsi="Source Code Pro" w:cs="Courier New"/>
@@ -615,6 +834,7 @@
         </w:rPr>
         <w:t>keepAlive</w:t>
       </w:r>
+      <w:proofErr w:type="spellEnd"/>
       <w:r>
         <w:rPr>
           <w:rFonts w:ascii="Source Code Pro" w:eastAsia="Times New Roman" w:hAnsi="Source Code Pro" w:cs="Courier New"/>
@@ -624,6 +844,7 @@
         </w:rPr>
         <w:t xml:space="preserve">: </w:t>
       </w:r>
+      <w:proofErr w:type="spellStart"/>
       <w:r>
         <w:rPr>
           <w:rFonts w:ascii="Source Code Pro" w:eastAsia="Times New Roman" w:hAnsi="Source Code Pro" w:cs="Courier New"/>
@@ -633,6 +854,7 @@
         </w:rPr>
         <w:t>true</w:t>
       </w:r>
+      <w:proofErr w:type="spellEnd"/>
       <w:r>
         <w:rPr>
           <w:rFonts w:ascii="Source Code Pro" w:eastAsia="Times New Roman" w:hAnsi="Source Code Pro" w:cs="Courier New"/>
@@ -652,6 +874,7 @@
         <w:br/>
         <w:t xml:space="preserve">            </w:t>
       </w:r>
+      <w:proofErr w:type="spellStart"/>
       <w:r>
         <w:rPr>
           <w:rFonts w:ascii="Source Code Pro" w:eastAsia="Times New Roman" w:hAnsi="Source Code Pro" w:cs="Courier New"/>
@@ -661,6 +884,7 @@
         </w:rPr>
         <w:t>isRoot</w:t>
       </w:r>
+      <w:proofErr w:type="spellEnd"/>
       <w:r>
         <w:rPr>
           <w:rFonts w:ascii="Source Code Pro" w:eastAsia="Times New Roman" w:hAnsi="Source Code Pro" w:cs="Courier New"/>
@@ -670,6 +894,7 @@
         </w:rPr>
         <w:t xml:space="preserve">: </w:t>
       </w:r>
+      <w:proofErr w:type="spellStart"/>
       <w:r>
         <w:rPr>
           <w:rFonts w:ascii="Source Code Pro" w:eastAsia="Times New Roman" w:hAnsi="Source Code Pro" w:cs="Courier New"/>
@@ -679,6 +904,7 @@
         </w:rPr>
         <w:t>true</w:t>
       </w:r>
+      <w:proofErr w:type="spellEnd"/>
       <w:r>
         <w:rPr>
           <w:rFonts w:ascii="Source Code Pro" w:eastAsia="Times New Roman" w:hAnsi="Source Code Pro" w:cs="Courier New"/>
@@ -698,6 +924,7 @@
         <w:br/>
         <w:t xml:space="preserve">            </w:t>
       </w:r>
+      <w:proofErr w:type="spellStart"/>
       <w:r>
         <w:rPr>
           <w:rFonts w:ascii="Source Code Pro" w:eastAsia="Times New Roman" w:hAnsi="Source Code Pro" w:cs="Courier New"/>
@@ -707,6 +934,7 @@
         </w:rPr>
         <w:t>hasReturnRoute</w:t>
       </w:r>
+      <w:proofErr w:type="spellEnd"/>
       <w:r>
         <w:rPr>
           <w:rFonts w:ascii="Source Code Pro" w:eastAsia="Times New Roman" w:hAnsi="Source Code Pro" w:cs="Courier New"/>
@@ -716,6 +944,7 @@
         </w:rPr>
         <w:t xml:space="preserve">: </w:t>
       </w:r>
+      <w:proofErr w:type="spellStart"/>
       <w:r>
         <w:rPr>
           <w:rFonts w:ascii="Source Code Pro" w:eastAsia="Times New Roman" w:hAnsi="Source Code Pro" w:cs="Courier New"/>
@@ -725,6 +954,7 @@
         </w:rPr>
         <w:t>true</w:t>
       </w:r>
+      <w:proofErr w:type="spellEnd"/>
       <w:r>
         <w:rPr>
           <w:rFonts w:ascii="Source Code Pro" w:eastAsia="Times New Roman" w:hAnsi="Source Code Pro" w:cs="Courier New"/>
@@ -744,6 +974,7 @@
         <w:br/>
         <w:t xml:space="preserve">            </w:t>
       </w:r>
+      <w:proofErr w:type="spellStart"/>
       <w:r>
         <w:rPr>
           <w:rFonts w:ascii="Source Code Pro" w:eastAsia="Times New Roman" w:hAnsi="Source Code Pro" w:cs="Courier New"/>
@@ -753,6 +984,7 @@
         </w:rPr>
         <w:t>rootRoutePath</w:t>
       </w:r>
+      <w:proofErr w:type="spellEnd"/>
       <w:r>
         <w:rPr>
           <w:rFonts w:ascii="Source Code Pro" w:eastAsia="Times New Roman" w:hAnsi="Source Code Pro" w:cs="Courier New"/>
@@ -769,7 +1001,27 @@
           <w:sz w:val="20"/>
           <w:lang w:val="pt-BR" w:eastAsia="pt-BR"/>
         </w:rPr>
-        <w:t>'/admin'</w:t>
+        <w:t>'/</w:t>
+      </w:r>
+      <w:proofErr w:type="spellStart"/>
+      <w:r>
+        <w:rPr>
+          <w:rFonts w:ascii="Source Code Pro" w:eastAsia="Times New Roman" w:hAnsi="Source Code Pro" w:cs="Courier New"/>
+          <w:color w:val="2AA198"/>
+          <w:sz w:val="20"/>
+          <w:lang w:val="pt-BR" w:eastAsia="pt-BR"/>
+        </w:rPr>
+        <w:t>admin</w:t>
+      </w:r>
+      <w:proofErr w:type="spellEnd"/>
+      <w:r>
+        <w:rPr>
+          <w:rFonts w:ascii="Source Code Pro" w:eastAsia="Times New Roman" w:hAnsi="Source Code Pro" w:cs="Courier New"/>
+          <w:color w:val="2AA198"/>
+          <w:sz w:val="20"/>
+          <w:lang w:val="pt-BR" w:eastAsia="pt-BR"/>
+        </w:rPr>
+        <w:t>'</w:t>
       </w:r>
       <w:r>
         <w:rPr>
@@ -865,6 +1117,7 @@
         <w:br/>
         <w:t xml:space="preserve">        </w:t>
       </w:r>
+      <w:proofErr w:type="spellStart"/>
       <w:r>
         <w:rPr>
           <w:rFonts w:ascii="Source Code Pro" w:eastAsia="Times New Roman" w:hAnsi="Source Code Pro" w:cs="Courier New"/>
@@ -874,6 +1127,7 @@
         </w:rPr>
         <w:t>name</w:t>
       </w:r>
+      <w:proofErr w:type="spellEnd"/>
       <w:r>
         <w:rPr>
           <w:rFonts w:ascii="Source Code Pro" w:eastAsia="Times New Roman" w:hAnsi="Source Code Pro" w:cs="Courier New"/>
@@ -890,7 +1144,27 @@
           <w:sz w:val="20"/>
           <w:lang w:val="pt-BR" w:eastAsia="pt-BR"/>
         </w:rPr>
-        <w:t>'config'</w:t>
+        <w:t>'</w:t>
+      </w:r>
+      <w:proofErr w:type="spellStart"/>
+      <w:r>
+        <w:rPr>
+          <w:rFonts w:ascii="Source Code Pro" w:eastAsia="Times New Roman" w:hAnsi="Source Code Pro" w:cs="Courier New"/>
+          <w:color w:val="2AA198"/>
+          <w:sz w:val="20"/>
+          <w:lang w:val="pt-BR" w:eastAsia="pt-BR"/>
+        </w:rPr>
+        <w:t>config</w:t>
+      </w:r>
+      <w:proofErr w:type="spellEnd"/>
+      <w:r>
+        <w:rPr>
+          <w:rFonts w:ascii="Source Code Pro" w:eastAsia="Times New Roman" w:hAnsi="Source Code Pro" w:cs="Courier New"/>
+          <w:color w:val="2AA198"/>
+          <w:sz w:val="20"/>
+          <w:lang w:val="pt-BR" w:eastAsia="pt-BR"/>
+        </w:rPr>
+        <w:t>'</w:t>
       </w:r>
       <w:r>
         <w:rPr>
@@ -936,7 +1210,47 @@
           <w:sz w:val="20"/>
           <w:lang w:val="pt-BR" w:eastAsia="pt-BR"/>
         </w:rPr>
-        <w:t>'/admin/config'</w:t>
+        <w:t>'/</w:t>
+      </w:r>
+      <w:proofErr w:type="spellStart"/>
+      <w:r>
+        <w:rPr>
+          <w:rFonts w:ascii="Source Code Pro" w:eastAsia="Times New Roman" w:hAnsi="Source Code Pro" w:cs="Courier New"/>
+          <w:color w:val="2AA198"/>
+          <w:sz w:val="20"/>
+          <w:lang w:val="pt-BR" w:eastAsia="pt-BR"/>
+        </w:rPr>
+        <w:t>admin</w:t>
+      </w:r>
+      <w:proofErr w:type="spellEnd"/>
+      <w:r>
+        <w:rPr>
+          <w:rFonts w:ascii="Source Code Pro" w:eastAsia="Times New Roman" w:hAnsi="Source Code Pro" w:cs="Courier New"/>
+          <w:color w:val="2AA198"/>
+          <w:sz w:val="20"/>
+          <w:lang w:val="pt-BR" w:eastAsia="pt-BR"/>
+        </w:rPr>
+        <w:t>/</w:t>
+      </w:r>
+      <w:proofErr w:type="spellStart"/>
+      <w:r>
+        <w:rPr>
+          <w:rFonts w:ascii="Source Code Pro" w:eastAsia="Times New Roman" w:hAnsi="Source Code Pro" w:cs="Courier New"/>
+          <w:color w:val="2AA198"/>
+          <w:sz w:val="20"/>
+          <w:lang w:val="pt-BR" w:eastAsia="pt-BR"/>
+        </w:rPr>
+        <w:t>config</w:t>
+      </w:r>
+      <w:proofErr w:type="spellEnd"/>
+      <w:r>
+        <w:rPr>
+          <w:rFonts w:ascii="Source Code Pro" w:eastAsia="Times New Roman" w:hAnsi="Source Code Pro" w:cs="Courier New"/>
+          <w:color w:val="2AA198"/>
+          <w:sz w:val="20"/>
+          <w:lang w:val="pt-BR" w:eastAsia="pt-BR"/>
+        </w:rPr>
+        <w:t>'</w:t>
       </w:r>
       <w:r>
         <w:rPr>
@@ -957,6 +1271,7 @@
         <w:br/>
         <w:t xml:space="preserve">        </w:t>
       </w:r>
+      <w:proofErr w:type="spellStart"/>
       <w:r>
         <w:rPr>
           <w:rFonts w:ascii="Source Code Pro" w:eastAsia="Times New Roman" w:hAnsi="Source Code Pro" w:cs="Courier New"/>
@@ -966,6 +1281,7 @@
         </w:rPr>
         <w:t>component</w:t>
       </w:r>
+      <w:proofErr w:type="spellEnd"/>
       <w:r>
         <w:rPr>
           <w:rFonts w:ascii="Source Code Pro" w:eastAsia="Times New Roman" w:hAnsi="Source Code Pro" w:cs="Courier New"/>
@@ -975,14 +1291,25 @@
         </w:rPr>
         <w:t xml:space="preserve">: </w:t>
       </w:r>
-      <w:r>
-        <w:rPr>
-          <w:rFonts w:ascii="Source Code Pro" w:eastAsia="Times New Roman" w:hAnsi="Source Code Pro" w:cs="Courier New"/>
-          <w:color w:val="839496"/>
-          <w:sz w:val="20"/>
-          <w:lang w:val="pt-BR" w:eastAsia="pt-BR"/>
-        </w:rPr>
-        <w:t>AtonAdminConfig,</w:t>
+      <w:proofErr w:type="spellStart"/>
+      <w:r>
+        <w:rPr>
+          <w:rFonts w:ascii="Source Code Pro" w:eastAsia="Times New Roman" w:hAnsi="Source Code Pro" w:cs="Courier New"/>
+          <w:color w:val="839496"/>
+          <w:sz w:val="20"/>
+          <w:lang w:val="pt-BR" w:eastAsia="pt-BR"/>
+        </w:rPr>
+        <w:t>AtonAdminConfig</w:t>
+      </w:r>
+      <w:proofErr w:type="spellEnd"/>
+      <w:r>
+        <w:rPr>
+          <w:rFonts w:ascii="Source Code Pro" w:eastAsia="Times New Roman" w:hAnsi="Source Code Pro" w:cs="Courier New"/>
+          <w:color w:val="839496"/>
+          <w:sz w:val="20"/>
+          <w:lang w:val="pt-BR" w:eastAsia="pt-BR"/>
+        </w:rPr>
+        <w:t>,</w:t>
       </w:r>
       <w:r>
         <w:rPr>
@@ -1031,6 +1358,7 @@
         <w:br/>
         <w:t xml:space="preserve">            </w:t>
       </w:r>
+      <w:proofErr w:type="spellStart"/>
       <w:r>
         <w:rPr>
           <w:rFonts w:ascii="Source Code Pro" w:eastAsia="Times New Roman" w:hAnsi="Source Code Pro" w:cs="Courier New"/>
@@ -1040,6 +1368,7 @@
         </w:rPr>
         <w:t>permission</w:t>
       </w:r>
+      <w:proofErr w:type="spellEnd"/>
       <w:r>
         <w:rPr>
           <w:rFonts w:ascii="Source Code Pro" w:eastAsia="Times New Roman" w:hAnsi="Source Code Pro" w:cs="Courier New"/>
@@ -1056,7 +1385,27 @@
           <w:sz w:val="20"/>
           <w:lang w:val="pt-BR" w:eastAsia="pt-BR"/>
         </w:rPr>
-        <w:t>'dash'</w:t>
+        <w:t>'</w:t>
+      </w:r>
+      <w:proofErr w:type="spellStart"/>
+      <w:r>
+        <w:rPr>
+          <w:rFonts w:ascii="Source Code Pro" w:eastAsia="Times New Roman" w:hAnsi="Source Code Pro" w:cs="Courier New"/>
+          <w:color w:val="2AA198"/>
+          <w:sz w:val="20"/>
+          <w:lang w:val="pt-BR" w:eastAsia="pt-BR"/>
+        </w:rPr>
+        <w:t>dash</w:t>
+      </w:r>
+      <w:proofErr w:type="spellEnd"/>
+      <w:r>
+        <w:rPr>
+          <w:rFonts w:ascii="Source Code Pro" w:eastAsia="Times New Roman" w:hAnsi="Source Code Pro" w:cs="Courier New"/>
+          <w:color w:val="2AA198"/>
+          <w:sz w:val="20"/>
+          <w:lang w:val="pt-BR" w:eastAsia="pt-BR"/>
+        </w:rPr>
+        <w:t>'</w:t>
       </w:r>
       <w:r>
         <w:rPr>
@@ -1086,6 +1435,7 @@
         <w:lastRenderedPageBreak/>
         <w:t xml:space="preserve">            </w:t>
       </w:r>
+      <w:proofErr w:type="spellStart"/>
       <w:r>
         <w:rPr>
           <w:rFonts w:ascii="Source Code Pro" w:eastAsia="Times New Roman" w:hAnsi="Source Code Pro" w:cs="Courier New"/>
@@ -1095,6 +1445,7 @@
         </w:rPr>
         <w:t>fail</w:t>
       </w:r>
+      <w:proofErr w:type="spellEnd"/>
       <w:r>
         <w:rPr>
           <w:rFonts w:ascii="Source Code Pro" w:eastAsia="Times New Roman" w:hAnsi="Source Code Pro" w:cs="Courier New"/>
@@ -1111,7 +1462,47 @@
           <w:sz w:val="20"/>
           <w:lang w:val="pt-BR" w:eastAsia="pt-BR"/>
         </w:rPr>
-        <w:t>'/admin/error'</w:t>
+        <w:t>'/</w:t>
+      </w:r>
+      <w:proofErr w:type="spellStart"/>
+      <w:r>
+        <w:rPr>
+          <w:rFonts w:ascii="Source Code Pro" w:eastAsia="Times New Roman" w:hAnsi="Source Code Pro" w:cs="Courier New"/>
+          <w:color w:val="2AA198"/>
+          <w:sz w:val="20"/>
+          <w:lang w:val="pt-BR" w:eastAsia="pt-BR"/>
+        </w:rPr>
+        <w:t>admin</w:t>
+      </w:r>
+      <w:proofErr w:type="spellEnd"/>
+      <w:r>
+        <w:rPr>
+          <w:rFonts w:ascii="Source Code Pro" w:eastAsia="Times New Roman" w:hAnsi="Source Code Pro" w:cs="Courier New"/>
+          <w:color w:val="2AA198"/>
+          <w:sz w:val="20"/>
+          <w:lang w:val="pt-BR" w:eastAsia="pt-BR"/>
+        </w:rPr>
+        <w:t>/</w:t>
+      </w:r>
+      <w:proofErr w:type="spellStart"/>
+      <w:r>
+        <w:rPr>
+          <w:rFonts w:ascii="Source Code Pro" w:eastAsia="Times New Roman" w:hAnsi="Source Code Pro" w:cs="Courier New"/>
+          <w:color w:val="2AA198"/>
+          <w:sz w:val="20"/>
+          <w:lang w:val="pt-BR" w:eastAsia="pt-BR"/>
+        </w:rPr>
+        <w:t>error</w:t>
+      </w:r>
+      <w:proofErr w:type="spellEnd"/>
+      <w:r>
+        <w:rPr>
+          <w:rFonts w:ascii="Source Code Pro" w:eastAsia="Times New Roman" w:hAnsi="Source Code Pro" w:cs="Courier New"/>
+          <w:color w:val="2AA198"/>
+          <w:sz w:val="20"/>
+          <w:lang w:val="pt-BR" w:eastAsia="pt-BR"/>
+        </w:rPr>
+        <w:t>'</w:t>
       </w:r>
       <w:r>
         <w:rPr>
@@ -1132,6 +1523,7 @@
         <w:br/>
         <w:t xml:space="preserve">            </w:t>
       </w:r>
+      <w:proofErr w:type="spellStart"/>
       <w:r>
         <w:rPr>
           <w:rFonts w:ascii="Source Code Pro" w:eastAsia="Times New Roman" w:hAnsi="Source Code Pro" w:cs="Courier New"/>
@@ -1141,6 +1533,7 @@
         </w:rPr>
         <w:t>keepAlive</w:t>
       </w:r>
+      <w:proofErr w:type="spellEnd"/>
       <w:r>
         <w:rPr>
           <w:rFonts w:ascii="Source Code Pro" w:eastAsia="Times New Roman" w:hAnsi="Source Code Pro" w:cs="Courier New"/>
@@ -1178,6 +1571,7 @@
         <w:br/>
         <w:t xml:space="preserve">            </w:t>
       </w:r>
+      <w:proofErr w:type="spellStart"/>
       <w:r>
         <w:rPr>
           <w:rFonts w:ascii="Source Code Pro" w:eastAsia="Times New Roman" w:hAnsi="Source Code Pro" w:cs="Courier New"/>
@@ -1187,6 +1581,7 @@
         </w:rPr>
         <w:t>isRoot</w:t>
       </w:r>
+      <w:proofErr w:type="spellEnd"/>
       <w:r>
         <w:rPr>
           <w:rFonts w:ascii="Source Code Pro" w:eastAsia="Times New Roman" w:hAnsi="Source Code Pro" w:cs="Courier New"/>
@@ -1196,6 +1591,7 @@
         </w:rPr>
         <w:t xml:space="preserve">: </w:t>
       </w:r>
+      <w:proofErr w:type="spellStart"/>
       <w:r>
         <w:rPr>
           <w:rFonts w:ascii="Source Code Pro" w:eastAsia="Times New Roman" w:hAnsi="Source Code Pro" w:cs="Courier New"/>
@@ -1205,6 +1601,7 @@
         </w:rPr>
         <w:t>true</w:t>
       </w:r>
+      <w:proofErr w:type="spellEnd"/>
       <w:r>
         <w:rPr>
           <w:rFonts w:ascii="Source Code Pro" w:eastAsia="Times New Roman" w:hAnsi="Source Code Pro" w:cs="Courier New"/>
@@ -1224,6 +1621,7 @@
         <w:br/>
         <w:t xml:space="preserve">            </w:t>
       </w:r>
+      <w:proofErr w:type="spellStart"/>
       <w:r>
         <w:rPr>
           <w:rFonts w:ascii="Source Code Pro" w:eastAsia="Times New Roman" w:hAnsi="Source Code Pro" w:cs="Courier New"/>
@@ -1233,6 +1631,7 @@
         </w:rPr>
         <w:t>hasReturnRoute</w:t>
       </w:r>
+      <w:proofErr w:type="spellEnd"/>
       <w:r>
         <w:rPr>
           <w:rFonts w:ascii="Source Code Pro" w:eastAsia="Times New Roman" w:hAnsi="Source Code Pro" w:cs="Courier New"/>
@@ -1270,6 +1669,7 @@
         <w:br/>
         <w:t xml:space="preserve">            </w:t>
       </w:r>
+      <w:proofErr w:type="spellStart"/>
       <w:r>
         <w:rPr>
           <w:rFonts w:ascii="Source Code Pro" w:eastAsia="Times New Roman" w:hAnsi="Source Code Pro" w:cs="Courier New"/>
@@ -1279,6 +1679,7 @@
         </w:rPr>
         <w:t>rootRoutePath</w:t>
       </w:r>
+      <w:proofErr w:type="spellEnd"/>
       <w:r>
         <w:rPr>
           <w:rFonts w:ascii="Source Code Pro" w:eastAsia="Times New Roman" w:hAnsi="Source Code Pro" w:cs="Courier New"/>
@@ -1295,7 +1696,27 @@
           <w:sz w:val="20"/>
           <w:lang w:val="pt-BR" w:eastAsia="pt-BR"/>
         </w:rPr>
-        <w:t>'/admin'</w:t>
+        <w:t>'/</w:t>
+      </w:r>
+      <w:proofErr w:type="spellStart"/>
+      <w:r>
+        <w:rPr>
+          <w:rFonts w:ascii="Source Code Pro" w:eastAsia="Times New Roman" w:hAnsi="Source Code Pro" w:cs="Courier New"/>
+          <w:color w:val="2AA198"/>
+          <w:sz w:val="20"/>
+          <w:lang w:val="pt-BR" w:eastAsia="pt-BR"/>
+        </w:rPr>
+        <w:t>admin</w:t>
+      </w:r>
+      <w:proofErr w:type="spellEnd"/>
+      <w:r>
+        <w:rPr>
+          <w:rFonts w:ascii="Source Code Pro" w:eastAsia="Times New Roman" w:hAnsi="Source Code Pro" w:cs="Courier New"/>
+          <w:color w:val="2AA198"/>
+          <w:sz w:val="20"/>
+          <w:lang w:val="pt-BR" w:eastAsia="pt-BR"/>
+        </w:rPr>
+        <w:t>'</w:t>
       </w:r>
       <w:r>
         <w:rPr>
@@ -1400,6 +1821,7 @@
         <w:br/>
         <w:t xml:space="preserve">        </w:t>
       </w:r>
+      <w:proofErr w:type="spellStart"/>
       <w:r>
         <w:rPr>
           <w:rFonts w:ascii="Source Code Pro" w:eastAsia="Times New Roman" w:hAnsi="Source Code Pro" w:cs="Courier New"/>
@@ -1409,6 +1831,7 @@
         </w:rPr>
         <w:t>name</w:t>
       </w:r>
+      <w:proofErr w:type="spellEnd"/>
       <w:r>
         <w:rPr>
           <w:rFonts w:ascii="Source Code Pro" w:eastAsia="Times New Roman" w:hAnsi="Source Code Pro" w:cs="Courier New"/>
@@ -1425,7 +1848,27 @@
           <w:sz w:val="20"/>
           <w:lang w:val="pt-BR" w:eastAsia="pt-BR"/>
         </w:rPr>
-        <w:t>'error'</w:t>
+        <w:t>'</w:t>
+      </w:r>
+      <w:proofErr w:type="spellStart"/>
+      <w:r>
+        <w:rPr>
+          <w:rFonts w:ascii="Source Code Pro" w:eastAsia="Times New Roman" w:hAnsi="Source Code Pro" w:cs="Courier New"/>
+          <w:color w:val="2AA198"/>
+          <w:sz w:val="20"/>
+          <w:lang w:val="pt-BR" w:eastAsia="pt-BR"/>
+        </w:rPr>
+        <w:t>error</w:t>
+      </w:r>
+      <w:proofErr w:type="spellEnd"/>
+      <w:r>
+        <w:rPr>
+          <w:rFonts w:ascii="Source Code Pro" w:eastAsia="Times New Roman" w:hAnsi="Source Code Pro" w:cs="Courier New"/>
+          <w:color w:val="2AA198"/>
+          <w:sz w:val="20"/>
+          <w:lang w:val="pt-BR" w:eastAsia="pt-BR"/>
+        </w:rPr>
+        <w:t>'</w:t>
       </w:r>
       <w:r>
         <w:rPr>
@@ -1471,7 +1914,47 @@
           <w:sz w:val="20"/>
           <w:lang w:val="pt-BR" w:eastAsia="pt-BR"/>
         </w:rPr>
-        <w:t>'/admin/error'</w:t>
+        <w:t>'/</w:t>
+      </w:r>
+      <w:proofErr w:type="spellStart"/>
+      <w:r>
+        <w:rPr>
+          <w:rFonts w:ascii="Source Code Pro" w:eastAsia="Times New Roman" w:hAnsi="Source Code Pro" w:cs="Courier New"/>
+          <w:color w:val="2AA198"/>
+          <w:sz w:val="20"/>
+          <w:lang w:val="pt-BR" w:eastAsia="pt-BR"/>
+        </w:rPr>
+        <w:t>admin</w:t>
+      </w:r>
+      <w:proofErr w:type="spellEnd"/>
+      <w:r>
+        <w:rPr>
+          <w:rFonts w:ascii="Source Code Pro" w:eastAsia="Times New Roman" w:hAnsi="Source Code Pro" w:cs="Courier New"/>
+          <w:color w:val="2AA198"/>
+          <w:sz w:val="20"/>
+          <w:lang w:val="pt-BR" w:eastAsia="pt-BR"/>
+        </w:rPr>
+        <w:t>/</w:t>
+      </w:r>
+      <w:proofErr w:type="spellStart"/>
+      <w:r>
+        <w:rPr>
+          <w:rFonts w:ascii="Source Code Pro" w:eastAsia="Times New Roman" w:hAnsi="Source Code Pro" w:cs="Courier New"/>
+          <w:color w:val="2AA198"/>
+          <w:sz w:val="20"/>
+          <w:lang w:val="pt-BR" w:eastAsia="pt-BR"/>
+        </w:rPr>
+        <w:t>error</w:t>
+      </w:r>
+      <w:proofErr w:type="spellEnd"/>
+      <w:r>
+        <w:rPr>
+          <w:rFonts w:ascii="Source Code Pro" w:eastAsia="Times New Roman" w:hAnsi="Source Code Pro" w:cs="Courier New"/>
+          <w:color w:val="2AA198"/>
+          <w:sz w:val="20"/>
+          <w:lang w:val="pt-BR" w:eastAsia="pt-BR"/>
+        </w:rPr>
+        <w:t>'</w:t>
       </w:r>
       <w:r>
         <w:rPr>
@@ -1492,6 +1975,7 @@
         <w:br/>
         <w:t xml:space="preserve">        </w:t>
       </w:r>
+      <w:proofErr w:type="spellStart"/>
       <w:r>
         <w:rPr>
           <w:rFonts w:ascii="Source Code Pro" w:eastAsia="Times New Roman" w:hAnsi="Source Code Pro" w:cs="Courier New"/>
@@ -1501,6 +1985,7 @@
         </w:rPr>
         <w:t>component</w:t>
       </w:r>
+      <w:proofErr w:type="spellEnd"/>
       <w:r>
         <w:rPr>
           <w:rFonts w:ascii="Source Code Pro" w:eastAsia="Times New Roman" w:hAnsi="Source Code Pro" w:cs="Courier New"/>
@@ -1510,14 +1995,25 @@
         </w:rPr>
         <w:t xml:space="preserve">: </w:t>
       </w:r>
-      <w:r>
-        <w:rPr>
-          <w:rFonts w:ascii="Source Code Pro" w:eastAsia="Times New Roman" w:hAnsi="Source Code Pro" w:cs="Courier New"/>
-          <w:color w:val="839496"/>
-          <w:sz w:val="20"/>
-          <w:lang w:val="pt-BR" w:eastAsia="pt-BR"/>
-        </w:rPr>
-        <w:t>AtonAdminError,</w:t>
+      <w:proofErr w:type="spellStart"/>
+      <w:r>
+        <w:rPr>
+          <w:rFonts w:ascii="Source Code Pro" w:eastAsia="Times New Roman" w:hAnsi="Source Code Pro" w:cs="Courier New"/>
+          <w:color w:val="839496"/>
+          <w:sz w:val="20"/>
+          <w:lang w:val="pt-BR" w:eastAsia="pt-BR"/>
+        </w:rPr>
+        <w:t>AtonAdminError</w:t>
+      </w:r>
+      <w:proofErr w:type="spellEnd"/>
+      <w:r>
+        <w:rPr>
+          <w:rFonts w:ascii="Source Code Pro" w:eastAsia="Times New Roman" w:hAnsi="Source Code Pro" w:cs="Courier New"/>
+          <w:color w:val="839496"/>
+          <w:sz w:val="20"/>
+          <w:lang w:val="pt-BR" w:eastAsia="pt-BR"/>
+        </w:rPr>
+        <w:t>,</w:t>
       </w:r>
       <w:r>
         <w:rPr>
@@ -1566,6 +2062,7 @@
         <w:br/>
         <w:t xml:space="preserve">            </w:t>
       </w:r>
+      <w:proofErr w:type="spellStart"/>
       <w:r>
         <w:rPr>
           <w:rFonts w:ascii="Source Code Pro" w:eastAsia="Times New Roman" w:hAnsi="Source Code Pro" w:cs="Courier New"/>
@@ -1575,6 +2072,7 @@
         </w:rPr>
         <w:t>permission</w:t>
       </w:r>
+      <w:proofErr w:type="spellEnd"/>
       <w:r>
         <w:rPr>
           <w:rFonts w:ascii="Source Code Pro" w:eastAsia="Times New Roman" w:hAnsi="Source Code Pro" w:cs="Courier New"/>
@@ -1591,7 +2089,27 @@
           <w:sz w:val="20"/>
           <w:lang w:val="pt-BR" w:eastAsia="pt-BR"/>
         </w:rPr>
-        <w:t>'public'</w:t>
+        <w:t>'</w:t>
+      </w:r>
+      <w:proofErr w:type="spellStart"/>
+      <w:r>
+        <w:rPr>
+          <w:rFonts w:ascii="Source Code Pro" w:eastAsia="Times New Roman" w:hAnsi="Source Code Pro" w:cs="Courier New"/>
+          <w:color w:val="2AA198"/>
+          <w:sz w:val="20"/>
+          <w:lang w:val="pt-BR" w:eastAsia="pt-BR"/>
+        </w:rPr>
+        <w:t>public</w:t>
+      </w:r>
+      <w:proofErr w:type="spellEnd"/>
+      <w:r>
+        <w:rPr>
+          <w:rFonts w:ascii="Source Code Pro" w:eastAsia="Times New Roman" w:hAnsi="Source Code Pro" w:cs="Courier New"/>
+          <w:color w:val="2AA198"/>
+          <w:sz w:val="20"/>
+          <w:lang w:val="pt-BR" w:eastAsia="pt-BR"/>
+        </w:rPr>
+        <w:t>'</w:t>
       </w:r>
       <w:r>
         <w:rPr>
@@ -1612,6 +2130,7 @@
         <w:br/>
         <w:t xml:space="preserve">            </w:t>
       </w:r>
+      <w:proofErr w:type="spellStart"/>
       <w:r>
         <w:rPr>
           <w:rFonts w:ascii="Source Code Pro" w:eastAsia="Times New Roman" w:hAnsi="Source Code Pro" w:cs="Courier New"/>
@@ -1621,6 +2140,7 @@
         </w:rPr>
         <w:t>isRoot</w:t>
       </w:r>
+      <w:proofErr w:type="spellEnd"/>
       <w:r>
         <w:rPr>
           <w:rFonts w:ascii="Source Code Pro" w:eastAsia="Times New Roman" w:hAnsi="Source Code Pro" w:cs="Courier New"/>
@@ -1658,6 +2178,7 @@
         <w:br/>
         <w:t xml:space="preserve">            </w:t>
       </w:r>
+      <w:proofErr w:type="spellStart"/>
       <w:r>
         <w:rPr>
           <w:rFonts w:ascii="Source Code Pro" w:eastAsia="Times New Roman" w:hAnsi="Source Code Pro" w:cs="Courier New"/>
@@ -1667,6 +2188,7 @@
         </w:rPr>
         <w:t>hasReturnRoute</w:t>
       </w:r>
+      <w:proofErr w:type="spellEnd"/>
       <w:r>
         <w:rPr>
           <w:rFonts w:ascii="Source Code Pro" w:eastAsia="Times New Roman" w:hAnsi="Source Code Pro" w:cs="Courier New"/>
@@ -1704,6 +2226,7 @@
         <w:br/>
         <w:t xml:space="preserve">            </w:t>
       </w:r>
+      <w:proofErr w:type="spellStart"/>
       <w:r>
         <w:rPr>
           <w:rFonts w:ascii="Source Code Pro" w:eastAsia="Times New Roman" w:hAnsi="Source Code Pro" w:cs="Courier New"/>
@@ -1713,6 +2236,7 @@
         </w:rPr>
         <w:t>rootRoutePath</w:t>
       </w:r>
+      <w:proofErr w:type="spellEnd"/>
       <w:r>
         <w:rPr>
           <w:rFonts w:ascii="Source Code Pro" w:eastAsia="Times New Roman" w:hAnsi="Source Code Pro" w:cs="Courier New"/>
@@ -1729,7 +2253,27 @@
           <w:sz w:val="20"/>
           <w:lang w:val="pt-BR" w:eastAsia="pt-BR"/>
         </w:rPr>
-        <w:t>'/admin'</w:t>
+        <w:t>'/</w:t>
+      </w:r>
+      <w:proofErr w:type="spellStart"/>
+      <w:r>
+        <w:rPr>
+          <w:rFonts w:ascii="Source Code Pro" w:eastAsia="Times New Roman" w:hAnsi="Source Code Pro" w:cs="Courier New"/>
+          <w:color w:val="2AA198"/>
+          <w:sz w:val="20"/>
+          <w:lang w:val="pt-BR" w:eastAsia="pt-BR"/>
+        </w:rPr>
+        <w:t>admin</w:t>
+      </w:r>
+      <w:proofErr w:type="spellEnd"/>
+      <w:r>
+        <w:rPr>
+          <w:rFonts w:ascii="Source Code Pro" w:eastAsia="Times New Roman" w:hAnsi="Source Code Pro" w:cs="Courier New"/>
+          <w:color w:val="2AA198"/>
+          <w:sz w:val="20"/>
+          <w:lang w:val="pt-BR" w:eastAsia="pt-BR"/>
+        </w:rPr>
+        <w:t>'</w:t>
       </w:r>
       <w:r>
         <w:rPr>
@@ -1843,6 +2387,7 @@
         <w:br/>
         <w:t xml:space="preserve">        </w:t>
       </w:r>
+      <w:proofErr w:type="spellStart"/>
       <w:r>
         <w:rPr>
           <w:rFonts w:ascii="Source Code Pro" w:eastAsia="Times New Roman" w:hAnsi="Source Code Pro" w:cs="Courier New"/>
@@ -1852,6 +2397,7 @@
         </w:rPr>
         <w:t>name</w:t>
       </w:r>
+      <w:proofErr w:type="spellEnd"/>
       <w:r>
         <w:rPr>
           <w:rFonts w:ascii="Source Code Pro" w:eastAsia="Times New Roman" w:hAnsi="Source Code Pro" w:cs="Courier New"/>
@@ -1868,7 +2414,27 @@
           <w:sz w:val="20"/>
           <w:lang w:val="pt-BR" w:eastAsia="pt-BR"/>
         </w:rPr>
-        <w:t>'versoes'</w:t>
+        <w:t>'</w:t>
+      </w:r>
+      <w:proofErr w:type="spellStart"/>
+      <w:r>
+        <w:rPr>
+          <w:rFonts w:ascii="Source Code Pro" w:eastAsia="Times New Roman" w:hAnsi="Source Code Pro" w:cs="Courier New"/>
+          <w:color w:val="2AA198"/>
+          <w:sz w:val="20"/>
+          <w:lang w:val="pt-BR" w:eastAsia="pt-BR"/>
+        </w:rPr>
+        <w:t>versoes</w:t>
+      </w:r>
+      <w:proofErr w:type="spellEnd"/>
+      <w:r>
+        <w:rPr>
+          <w:rFonts w:ascii="Source Code Pro" w:eastAsia="Times New Roman" w:hAnsi="Source Code Pro" w:cs="Courier New"/>
+          <w:color w:val="2AA198"/>
+          <w:sz w:val="20"/>
+          <w:lang w:val="pt-BR" w:eastAsia="pt-BR"/>
+        </w:rPr>
+        <w:t>'</w:t>
       </w:r>
       <w:r>
         <w:rPr>
@@ -1914,7 +2480,47 @@
           <w:sz w:val="20"/>
           <w:lang w:val="pt-BR" w:eastAsia="pt-BR"/>
         </w:rPr>
-        <w:t>'/admin/versoes'</w:t>
+        <w:t>'/</w:t>
+      </w:r>
+      <w:proofErr w:type="spellStart"/>
+      <w:r>
+        <w:rPr>
+          <w:rFonts w:ascii="Source Code Pro" w:eastAsia="Times New Roman" w:hAnsi="Source Code Pro" w:cs="Courier New"/>
+          <w:color w:val="2AA198"/>
+          <w:sz w:val="20"/>
+          <w:lang w:val="pt-BR" w:eastAsia="pt-BR"/>
+        </w:rPr>
+        <w:t>admin</w:t>
+      </w:r>
+      <w:proofErr w:type="spellEnd"/>
+      <w:r>
+        <w:rPr>
+          <w:rFonts w:ascii="Source Code Pro" w:eastAsia="Times New Roman" w:hAnsi="Source Code Pro" w:cs="Courier New"/>
+          <w:color w:val="2AA198"/>
+          <w:sz w:val="20"/>
+          <w:lang w:val="pt-BR" w:eastAsia="pt-BR"/>
+        </w:rPr>
+        <w:t>/</w:t>
+      </w:r>
+      <w:proofErr w:type="spellStart"/>
+      <w:r>
+        <w:rPr>
+          <w:rFonts w:ascii="Source Code Pro" w:eastAsia="Times New Roman" w:hAnsi="Source Code Pro" w:cs="Courier New"/>
+          <w:color w:val="2AA198"/>
+          <w:sz w:val="20"/>
+          <w:lang w:val="pt-BR" w:eastAsia="pt-BR"/>
+        </w:rPr>
+        <w:t>versoes</w:t>
+      </w:r>
+      <w:proofErr w:type="spellEnd"/>
+      <w:r>
+        <w:rPr>
+          <w:rFonts w:ascii="Source Code Pro" w:eastAsia="Times New Roman" w:hAnsi="Source Code Pro" w:cs="Courier New"/>
+          <w:color w:val="2AA198"/>
+          <w:sz w:val="20"/>
+          <w:lang w:val="pt-BR" w:eastAsia="pt-BR"/>
+        </w:rPr>
+        <w:t>'</w:t>
       </w:r>
       <w:r>
         <w:rPr>
@@ -1935,6 +2541,7 @@
         <w:br/>
         <w:t xml:space="preserve">        </w:t>
       </w:r>
+      <w:proofErr w:type="spellStart"/>
       <w:r>
         <w:rPr>
           <w:rFonts w:ascii="Source Code Pro" w:eastAsia="Times New Roman" w:hAnsi="Source Code Pro" w:cs="Courier New"/>
@@ -1944,6 +2551,7 @@
         </w:rPr>
         <w:t>component</w:t>
       </w:r>
+      <w:proofErr w:type="spellEnd"/>
       <w:r>
         <w:rPr>
           <w:rFonts w:ascii="Source Code Pro" w:eastAsia="Times New Roman" w:hAnsi="Source Code Pro" w:cs="Courier New"/>
@@ -1953,14 +2561,25 @@
         </w:rPr>
         <w:t xml:space="preserve">: </w:t>
       </w:r>
-      <w:r>
-        <w:rPr>
-          <w:rFonts w:ascii="Source Code Pro" w:eastAsia="Times New Roman" w:hAnsi="Source Code Pro" w:cs="Courier New"/>
-          <w:color w:val="839496"/>
-          <w:sz w:val="20"/>
-          <w:lang w:val="pt-BR" w:eastAsia="pt-BR"/>
-        </w:rPr>
-        <w:t>AtonAdminVersoesCore,</w:t>
+      <w:proofErr w:type="spellStart"/>
+      <w:r>
+        <w:rPr>
+          <w:rFonts w:ascii="Source Code Pro" w:eastAsia="Times New Roman" w:hAnsi="Source Code Pro" w:cs="Courier New"/>
+          <w:color w:val="839496"/>
+          <w:sz w:val="20"/>
+          <w:lang w:val="pt-BR" w:eastAsia="pt-BR"/>
+        </w:rPr>
+        <w:t>AtonAdminVersoesCore</w:t>
+      </w:r>
+      <w:proofErr w:type="spellEnd"/>
+      <w:r>
+        <w:rPr>
+          <w:rFonts w:ascii="Source Code Pro" w:eastAsia="Times New Roman" w:hAnsi="Source Code Pro" w:cs="Courier New"/>
+          <w:color w:val="839496"/>
+          <w:sz w:val="20"/>
+          <w:lang w:val="pt-BR" w:eastAsia="pt-BR"/>
+        </w:rPr>
+        <w:t>,</w:t>
       </w:r>
       <w:r>
         <w:rPr>
@@ -2009,6 +2628,7 @@
         <w:br/>
         <w:t xml:space="preserve">            </w:t>
       </w:r>
+      <w:proofErr w:type="spellStart"/>
       <w:r>
         <w:rPr>
           <w:rFonts w:ascii="Source Code Pro" w:eastAsia="Times New Roman" w:hAnsi="Source Code Pro" w:cs="Courier New"/>
@@ -2018,6 +2638,7 @@
         </w:rPr>
         <w:t>permission</w:t>
       </w:r>
+      <w:proofErr w:type="spellEnd"/>
       <w:r>
         <w:rPr>
           <w:rFonts w:ascii="Source Code Pro" w:eastAsia="Times New Roman" w:hAnsi="Source Code Pro" w:cs="Courier New"/>
@@ -2034,7 +2655,27 @@
           <w:sz w:val="20"/>
           <w:lang w:val="pt-BR" w:eastAsia="pt-BR"/>
         </w:rPr>
-        <w:t>'dash'</w:t>
+        <w:t>'</w:t>
+      </w:r>
+      <w:proofErr w:type="spellStart"/>
+      <w:r>
+        <w:rPr>
+          <w:rFonts w:ascii="Source Code Pro" w:eastAsia="Times New Roman" w:hAnsi="Source Code Pro" w:cs="Courier New"/>
+          <w:color w:val="2AA198"/>
+          <w:sz w:val="20"/>
+          <w:lang w:val="pt-BR" w:eastAsia="pt-BR"/>
+        </w:rPr>
+        <w:t>dash</w:t>
+      </w:r>
+      <w:proofErr w:type="spellEnd"/>
+      <w:r>
+        <w:rPr>
+          <w:rFonts w:ascii="Source Code Pro" w:eastAsia="Times New Roman" w:hAnsi="Source Code Pro" w:cs="Courier New"/>
+          <w:color w:val="2AA198"/>
+          <w:sz w:val="20"/>
+          <w:lang w:val="pt-BR" w:eastAsia="pt-BR"/>
+        </w:rPr>
+        <w:t>'</w:t>
       </w:r>
       <w:r>
         <w:rPr>
@@ -2055,6 +2696,7 @@
         <w:br/>
         <w:t xml:space="preserve">            </w:t>
       </w:r>
+      <w:proofErr w:type="spellStart"/>
       <w:r>
         <w:rPr>
           <w:rFonts w:ascii="Source Code Pro" w:eastAsia="Times New Roman" w:hAnsi="Source Code Pro" w:cs="Courier New"/>
@@ -2064,6 +2706,7 @@
         </w:rPr>
         <w:t>keepAlive</w:t>
       </w:r>
+      <w:proofErr w:type="spellEnd"/>
       <w:r>
         <w:rPr>
           <w:rFonts w:ascii="Source Code Pro" w:eastAsia="Times New Roman" w:hAnsi="Source Code Pro" w:cs="Courier New"/>
@@ -2101,6 +2744,7 @@
         <w:br/>
         <w:t xml:space="preserve">            </w:t>
       </w:r>
+      <w:proofErr w:type="spellStart"/>
       <w:r>
         <w:rPr>
           <w:rFonts w:ascii="Source Code Pro" w:eastAsia="Times New Roman" w:hAnsi="Source Code Pro" w:cs="Courier New"/>
@@ -2110,6 +2754,7 @@
         </w:rPr>
         <w:t>isRoot</w:t>
       </w:r>
+      <w:proofErr w:type="spellEnd"/>
       <w:r>
         <w:rPr>
           <w:rFonts w:ascii="Source Code Pro" w:eastAsia="Times New Roman" w:hAnsi="Source Code Pro" w:cs="Courier New"/>
@@ -2119,6 +2764,7 @@
         </w:rPr>
         <w:t xml:space="preserve">: </w:t>
       </w:r>
+      <w:proofErr w:type="spellStart"/>
       <w:r>
         <w:rPr>
           <w:rFonts w:ascii="Source Code Pro" w:eastAsia="Times New Roman" w:hAnsi="Source Code Pro" w:cs="Courier New"/>
@@ -2128,6 +2774,7 @@
         </w:rPr>
         <w:t>true</w:t>
       </w:r>
+      <w:proofErr w:type="spellEnd"/>
       <w:r>
         <w:rPr>
           <w:rFonts w:ascii="Source Code Pro" w:eastAsia="Times New Roman" w:hAnsi="Source Code Pro" w:cs="Courier New"/>
@@ -2147,6 +2794,7 @@
         <w:br/>
         <w:t xml:space="preserve">            </w:t>
       </w:r>
+      <w:proofErr w:type="spellStart"/>
       <w:r>
         <w:rPr>
           <w:rFonts w:ascii="Source Code Pro" w:eastAsia="Times New Roman" w:hAnsi="Source Code Pro" w:cs="Courier New"/>
@@ -2156,6 +2804,7 @@
         </w:rPr>
         <w:t>hasReturnRoute</w:t>
       </w:r>
+      <w:proofErr w:type="spellEnd"/>
       <w:r>
         <w:rPr>
           <w:rFonts w:ascii="Source Code Pro" w:eastAsia="Times New Roman" w:hAnsi="Source Code Pro" w:cs="Courier New"/>
@@ -2165,6 +2814,7 @@
         </w:rPr>
         <w:t xml:space="preserve">: </w:t>
       </w:r>
+      <w:proofErr w:type="spellStart"/>
       <w:r>
         <w:rPr>
           <w:rFonts w:ascii="Source Code Pro" w:eastAsia="Times New Roman" w:hAnsi="Source Code Pro" w:cs="Courier New"/>
@@ -2174,6 +2824,7 @@
         </w:rPr>
         <w:t>true</w:t>
       </w:r>
+      <w:proofErr w:type="spellEnd"/>
       <w:r>
         <w:rPr>
           <w:rFonts w:ascii="Source Code Pro" w:eastAsia="Times New Roman" w:hAnsi="Source Code Pro" w:cs="Courier New"/>
@@ -2193,6 +2844,7 @@
         <w:br/>
         <w:t xml:space="preserve">            </w:t>
       </w:r>
+      <w:proofErr w:type="spellStart"/>
       <w:r>
         <w:rPr>
           <w:rFonts w:ascii="Source Code Pro" w:eastAsia="Times New Roman" w:hAnsi="Source Code Pro" w:cs="Courier New"/>
@@ -2202,6 +2854,7 @@
         </w:rPr>
         <w:t>rootRoutePath</w:t>
       </w:r>
+      <w:proofErr w:type="spellEnd"/>
       <w:r>
         <w:rPr>
           <w:rFonts w:ascii="Source Code Pro" w:eastAsia="Times New Roman" w:hAnsi="Source Code Pro" w:cs="Courier New"/>
@@ -2218,7 +2871,27 @@
           <w:sz w:val="20"/>
           <w:lang w:val="pt-BR" w:eastAsia="pt-BR"/>
         </w:rPr>
-        <w:t>'/admin'</w:t>
+        <w:t>'/</w:t>
+      </w:r>
+      <w:proofErr w:type="spellStart"/>
+      <w:r>
+        <w:rPr>
+          <w:rFonts w:ascii="Source Code Pro" w:eastAsia="Times New Roman" w:hAnsi="Source Code Pro" w:cs="Courier New"/>
+          <w:color w:val="2AA198"/>
+          <w:sz w:val="20"/>
+          <w:lang w:val="pt-BR" w:eastAsia="pt-BR"/>
+        </w:rPr>
+        <w:t>admin</w:t>
+      </w:r>
+      <w:proofErr w:type="spellEnd"/>
+      <w:r>
+        <w:rPr>
+          <w:rFonts w:ascii="Source Code Pro" w:eastAsia="Times New Roman" w:hAnsi="Source Code Pro" w:cs="Courier New"/>
+          <w:color w:val="2AA198"/>
+          <w:sz w:val="20"/>
+          <w:lang w:val="pt-BR" w:eastAsia="pt-BR"/>
+        </w:rPr>
+        <w:t>'</w:t>
       </w:r>
       <w:r>
         <w:rPr>
@@ -2303,7 +2976,63 @@
         <w:rPr>
           <w:lang w:val="pt-BR"/>
         </w:rPr>
-        <w:t>Como é notado também devemos configurar um ACL para controle de permissões dos usuários, evitando acesso indevido a rotas do sistema. Este controle deve ser feito tanto no frontend Vue como nas rotas rest do Laravel.</w:t>
+        <w:t xml:space="preserve">Como é notado também devemos configurar um ACL para controle de permissões dos usuários, evitando acesso indevido a rotas do sistema. Este controle deve ser feito tanto no </w:t>
+      </w:r>
+      <w:proofErr w:type="spellStart"/>
+      <w:r>
+        <w:rPr>
+          <w:lang w:val="pt-BR"/>
+        </w:rPr>
+        <w:t>frontend</w:t>
+      </w:r>
+      <w:proofErr w:type="spellEnd"/>
+      <w:r>
+        <w:rPr>
+          <w:lang w:val="pt-BR"/>
+        </w:rPr>
+        <w:t xml:space="preserve"> </w:t>
+      </w:r>
+      <w:proofErr w:type="spellStart"/>
+      <w:r>
+        <w:rPr>
+          <w:lang w:val="pt-BR"/>
+        </w:rPr>
+        <w:t>Vue</w:t>
+      </w:r>
+      <w:proofErr w:type="spellEnd"/>
+      <w:r>
+        <w:rPr>
+          <w:lang w:val="pt-BR"/>
+        </w:rPr>
+        <w:t xml:space="preserve"> como nas rotas </w:t>
+      </w:r>
+      <w:proofErr w:type="spellStart"/>
+      <w:r>
+        <w:rPr>
+          <w:lang w:val="pt-BR"/>
+        </w:rPr>
+        <w:t>rest</w:t>
+      </w:r>
+      <w:proofErr w:type="spellEnd"/>
+      <w:r>
+        <w:rPr>
+          <w:lang w:val="pt-BR"/>
+        </w:rPr>
+        <w:t xml:space="preserve"> do </w:t>
+      </w:r>
+      <w:proofErr w:type="spellStart"/>
+      <w:r>
+        <w:rPr>
+          <w:lang w:val="pt-BR"/>
+        </w:rPr>
+        <w:t>Laravel</w:t>
+      </w:r>
+      <w:proofErr w:type="spellEnd"/>
+      <w:r>
+        <w:rPr>
+          <w:lang w:val="pt-BR"/>
+        </w:rPr>
+        <w:t>.</w:t>
       </w:r>
     </w:p>
     <w:p>
@@ -2316,7 +3045,35 @@
         <w:rPr>
           <w:lang w:val="pt-BR"/>
         </w:rPr>
-        <w:t>É fortemente recomendada a utilização de ACL, Vue-router, Vuex, e montagem dinâmica de menu de acordo com permissões do usuário em um ambiente de produção.</w:t>
+        <w:t xml:space="preserve">É fortemente recomendada a utilização de ACL, </w:t>
+      </w:r>
+      <w:proofErr w:type="spellStart"/>
+      <w:r>
+        <w:rPr>
+          <w:lang w:val="pt-BR"/>
+        </w:rPr>
+        <w:t>Vue-router</w:t>
+      </w:r>
+      <w:proofErr w:type="spellEnd"/>
+      <w:r>
+        <w:rPr>
+          <w:lang w:val="pt-BR"/>
+        </w:rPr>
+        <w:t xml:space="preserve">, </w:t>
+      </w:r>
+      <w:proofErr w:type="spellStart"/>
+      <w:r>
+        <w:rPr>
+          <w:lang w:val="pt-BR"/>
+        </w:rPr>
+        <w:t>Vuex</w:t>
+      </w:r>
+      <w:proofErr w:type="spellEnd"/>
+      <w:r>
+        <w:rPr>
+          <w:lang w:val="pt-BR"/>
+        </w:rPr>
+        <w:t>, e montagem dinâmica de menu de acordo com permissões do usuário em um ambiente de produção.</w:t>
       </w:r>
     </w:p>
     <w:p>
@@ -2329,16 +3086,68 @@
         <w:rPr>
           <w:lang w:val="pt-BR"/>
         </w:rPr>
-        <w:t>Também deve ser avaliado a utilização de SoftDelete incluindo mais parâmetro no rest de delete e consulta</w:t>
-      </w:r>
-      <w:r>
-        <w:rPr>
-          <w:lang w:val="pt-BR"/>
-        </w:rPr>
-        <w:t xml:space="preserve"> e um campo em base nomeado deletedAt</w:t>
-      </w:r>
-      <w:bookmarkStart w:id="0" w:name="_GoBack"/>
-      <w:bookmarkEnd w:id="0"/>
+        <w:t xml:space="preserve">Também deve ser avaliado a utilização de </w:t>
+      </w:r>
+      <w:proofErr w:type="spellStart"/>
+      <w:r>
+        <w:rPr>
+          <w:lang w:val="pt-BR"/>
+        </w:rPr>
+        <w:t>SoftDelete</w:t>
+      </w:r>
+      <w:proofErr w:type="spellEnd"/>
+      <w:r>
+        <w:rPr>
+          <w:lang w:val="pt-BR"/>
+        </w:rPr>
+        <w:t xml:space="preserve"> incluindo mais parâmetro no </w:t>
+      </w:r>
+      <w:proofErr w:type="spellStart"/>
+      <w:r>
+        <w:rPr>
+          <w:lang w:val="pt-BR"/>
+        </w:rPr>
+        <w:t>rest</w:t>
+      </w:r>
+      <w:proofErr w:type="spellEnd"/>
+      <w:r>
+        <w:rPr>
+          <w:lang w:val="pt-BR"/>
+        </w:rPr>
+        <w:t xml:space="preserve"> de delete e consulta</w:t>
+      </w:r>
+      <w:r>
+        <w:rPr>
+          <w:lang w:val="pt-BR"/>
+        </w:rPr>
+        <w:t xml:space="preserve">, também </w:t>
+      </w:r>
+      <w:r>
+        <w:rPr>
+          <w:lang w:val="pt-BR"/>
+        </w:rPr>
+        <w:t xml:space="preserve">um campo </w:t>
+      </w:r>
+      <w:r>
+        <w:rPr>
+          <w:lang w:val="pt-BR"/>
+        </w:rPr>
+        <w:t>na</w:t>
+      </w:r>
+      <w:r>
+        <w:rPr>
+          <w:lang w:val="pt-BR"/>
+        </w:rPr>
+        <w:t xml:space="preserve"> base nomeado </w:t>
+      </w:r>
+      <w:proofErr w:type="spellStart"/>
+      <w:r>
+        <w:rPr>
+          <w:lang w:val="pt-BR"/>
+        </w:rPr>
+        <w:t>deletedAt</w:t>
+      </w:r>
+      <w:proofErr w:type="spellEnd"/>
       <w:r>
         <w:rPr>
           <w:lang w:val="pt-BR"/>
@@ -2349,7 +3158,35 @@
         <w:rPr>
           <w:lang w:val="pt-BR"/>
         </w:rPr>
-        <w:t>de um Dragão. Porem para evitar sujeira no banco é aconselhado adicionar uma tarefa CRON no servidor afim de rodar um JOB no laravel para exclusão definitiva de Dragões em que sua exclusão via softDelete tenha ocorrido a mais de 24 horas ou em prazo a ser definido.</w:t>
+        <w:t xml:space="preserve">de um Dragão. Porem para evitar sujeira no banco é aconselhado adicionar uma tarefa CRON no servidor afim de rodar um JOB no </w:t>
+      </w:r>
+      <w:proofErr w:type="spellStart"/>
+      <w:r>
+        <w:rPr>
+          <w:lang w:val="pt-BR"/>
+        </w:rPr>
+        <w:t>laravel</w:t>
+      </w:r>
+      <w:proofErr w:type="spellEnd"/>
+      <w:r>
+        <w:rPr>
+          <w:lang w:val="pt-BR"/>
+        </w:rPr>
+        <w:t xml:space="preserve"> para exclusão definitiva de Dragões em que sua exclusão via </w:t>
+      </w:r>
+      <w:proofErr w:type="spellStart"/>
+      <w:r>
+        <w:rPr>
+          <w:lang w:val="pt-BR"/>
+        </w:rPr>
+        <w:t>softDelete</w:t>
+      </w:r>
+      <w:proofErr w:type="spellEnd"/>
+      <w:r>
+        <w:rPr>
+          <w:lang w:val="pt-BR"/>
+        </w:rPr>
+        <w:t xml:space="preserve"> tenha ocorrido a mais de 24 horas ou em prazo a ser definido.</w:t>
       </w:r>
     </w:p>
     <w:p>
@@ -2390,11 +3227,19 @@
           <w:lang w:val="pt-BR"/>
         </w:rPr>
       </w:pPr>
-      <w:r>
-        <w:rPr>
-          <w:lang w:val="pt-BR"/>
-        </w:rPr>
-        <w:t>Laravel 5.8</w:t>
+      <w:proofErr w:type="spellStart"/>
+      <w:r>
+        <w:rPr>
+          <w:lang w:val="pt-BR"/>
+        </w:rPr>
+        <w:t>Laravel</w:t>
+      </w:r>
+      <w:proofErr w:type="spellEnd"/>
+      <w:r>
+        <w:rPr>
+          <w:lang w:val="pt-BR"/>
+        </w:rPr>
+        <w:t xml:space="preserve"> 5.8</w:t>
       </w:r>
     </w:p>
     <w:p>
@@ -2408,12 +3253,14 @@
           <w:lang w:val="pt-BR"/>
         </w:rPr>
       </w:pPr>
+      <w:proofErr w:type="spellStart"/>
       <w:r>
         <w:rPr>
           <w:lang w:val="pt-BR"/>
         </w:rPr>
         <w:t>VueJS</w:t>
       </w:r>
+      <w:proofErr w:type="spellEnd"/>
     </w:p>
     <w:p>
       <w:pPr>
@@ -2426,12 +3273,14 @@
           <w:lang w:val="pt-BR"/>
         </w:rPr>
       </w:pPr>
+      <w:proofErr w:type="spellStart"/>
       <w:r>
         <w:rPr>
           <w:lang w:val="pt-BR"/>
         </w:rPr>
         <w:t>Vuetifyjs</w:t>
       </w:r>
+      <w:proofErr w:type="spellEnd"/>
     </w:p>
     <w:p>
       <w:pPr>
@@ -2448,7 +3297,27 @@
         <w:rPr>
           <w:lang w:val="pt-BR"/>
         </w:rPr>
-        <w:t xml:space="preserve">API rest </w:t>
+        <w:t xml:space="preserve">API </w:t>
+      </w:r>
+      <w:proofErr w:type="spellStart"/>
+      <w:r>
+        <w:rPr>
+          <w:lang w:val="pt-BR"/>
+        </w:rPr>
+        <w:t>rest</w:t>
+      </w:r>
+      <w:proofErr w:type="spellEnd"/>
+      <w:r>
+        <w:rPr>
+          <w:lang w:val="pt-BR"/>
+        </w:rPr>
+        <w:t xml:space="preserve"> </w:t>
+      </w:r>
+      <w:r>
+        <w:rPr>
+          <w:lang w:val="pt-BR"/>
+        </w:rPr>
+        <w:t>disponibilizada</w:t>
       </w:r>
     </w:p>
     <w:p>
@@ -2588,11 +3457,19 @@
                 <w:lang w:val="pt-BR"/>
               </w:rPr>
             </w:pPr>
+            <w:proofErr w:type="spellStart"/>
             <w:r>
               <w:rPr>
                 <w:lang w:val="pt-BR"/>
               </w:rPr>
-              <w:t>Demostração online</w:t>
+              <w:t>Demostração</w:t>
+            </w:r>
+            <w:proofErr w:type="spellEnd"/>
+            <w:r>
+              <w:rPr>
+                <w:lang w:val="pt-BR"/>
+              </w:rPr>
+              <w:t xml:space="preserve"> online</w:t>
             </w:r>
           </w:p>
         </w:tc>
@@ -2632,8 +3509,16 @@
               <w:rPr>
                 <w:lang w:val="pt-BR"/>
               </w:rPr>
-              <w:t>Vídeo do produto em AfterEffects</w:t>
+              <w:t xml:space="preserve">Vídeo do produto em </w:t>
             </w:r>
+            <w:proofErr w:type="spellStart"/>
+            <w:r>
+              <w:rPr>
+                <w:lang w:val="pt-BR"/>
+              </w:rPr>
+              <w:t>AfterEffects</w:t>
+            </w:r>
+            <w:proofErr w:type="spellEnd"/>
           </w:p>
         </w:tc>
         <w:tc>
@@ -2710,21 +3595,7 @@
             <w:rStyle w:val="Hyperlink"/>
             <w:lang w:val="pt-BR"/>
           </w:rPr>
-          <w:t>https://sollus.rotherm</w:t>
-        </w:r>
-        <w:r>
-          <w:rPr>
-            <w:rStyle w:val="Hyperlink"/>
-            <w:lang w:val="pt-BR"/>
-          </w:rPr>
-          <w:t>e</w:t>
-        </w:r>
-        <w:r>
-          <w:rPr>
-            <w:rStyle w:val="Hyperlink"/>
-            <w:lang w:val="pt-BR"/>
-          </w:rPr>
-          <w:t>l.com.br</w:t>
+          <w:t>https://sollus.rothermel.com.br</w:t>
         </w:r>
       </w:hyperlink>
       <w:r>
@@ -2750,7 +3621,21 @@
         <w:rPr>
           <w:lang w:val="pt-BR"/>
         </w:rPr>
-        <w:t>O login na aplicação deve ser realizado considerando as informações abaixo:</w:t>
+        <w:t xml:space="preserve">O </w:t>
+      </w:r>
+      <w:proofErr w:type="spellStart"/>
+      <w:r>
+        <w:rPr>
+          <w:lang w:val="pt-BR"/>
+        </w:rPr>
+        <w:t>login</w:t>
+      </w:r>
+      <w:proofErr w:type="spellEnd"/>
+      <w:r>
+        <w:rPr>
+          <w:lang w:val="pt-BR"/>
+        </w:rPr>
+        <w:t xml:space="preserve"> na aplicação deve ser realizado considerando as informações abaixo:</w:t>
       </w:r>
     </w:p>
     <w:p>
@@ -2768,7 +3653,21 @@
         <w:rPr>
           <w:lang w:val="pt-BR"/>
         </w:rPr>
-        <w:t>Usuário: Qualquer informação diferente de string vazia</w:t>
+        <w:t xml:space="preserve">Usuário: Qualquer informação diferente de </w:t>
+      </w:r>
+      <w:proofErr w:type="spellStart"/>
+      <w:r>
+        <w:rPr>
+          <w:lang w:val="pt-BR"/>
+        </w:rPr>
+        <w:t>string</w:t>
+      </w:r>
+      <w:proofErr w:type="spellEnd"/>
+      <w:r>
+        <w:rPr>
+          <w:lang w:val="pt-BR"/>
+        </w:rPr>
+        <w:t xml:space="preserve"> vazia</w:t>
       </w:r>
     </w:p>
     <w:p>
@@ -2813,7 +3712,55 @@
         <w:rPr>
           <w:lang w:val="pt-BR"/>
         </w:rPr>
-        <w:t>Lembramos que para a instalação do Laravel é necessário ter o composer e nodejs instalados no ambiente DEV.</w:t>
+        <w:t xml:space="preserve">Lembramos que para a instalação do </w:t>
+      </w:r>
+      <w:proofErr w:type="spellStart"/>
+      <w:r>
+        <w:rPr>
+          <w:lang w:val="pt-BR"/>
+        </w:rPr>
+        <w:t>Laravel</w:t>
+      </w:r>
+      <w:proofErr w:type="spellEnd"/>
+      <w:r>
+        <w:rPr>
+          <w:lang w:val="pt-BR"/>
+        </w:rPr>
+        <w:t xml:space="preserve"> é necessário ter o </w:t>
+      </w:r>
+      <w:proofErr w:type="spellStart"/>
+      <w:r>
+        <w:rPr>
+          <w:lang w:val="pt-BR"/>
+        </w:rPr>
+        <w:t>composer</w:t>
+      </w:r>
+      <w:proofErr w:type="spellEnd"/>
+      <w:r>
+        <w:rPr>
+          <w:lang w:val="pt-BR"/>
+        </w:rPr>
+        <w:t xml:space="preserve"> e </w:t>
+      </w:r>
+      <w:proofErr w:type="spellStart"/>
+      <w:r>
+        <w:rPr>
+          <w:lang w:val="pt-BR"/>
+        </w:rPr>
+        <w:t>nodejs</w:t>
+      </w:r>
+      <w:proofErr w:type="spellEnd"/>
+      <w:r>
+        <w:rPr>
+          <w:lang w:val="pt-BR"/>
+        </w:rPr>
+        <w:t xml:space="preserve"> instalados no ambiente DEV.</w:t>
+      </w:r>
+      <w:r>
+        <w:rPr>
+          <w:lang w:val="pt-BR"/>
+        </w:rPr>
+        <w:t xml:space="preserve"> Fico a disposição para qualquer apoio com o ambiente.</w:t>
       </w:r>
     </w:p>
     <w:p>
@@ -2894,12 +3841,14 @@
         </w:sdtPr>
         <w:sdtEndPr/>
         <w:sdtContent>
+          <w:proofErr w:type="spellStart"/>
           <w:r>
             <w:rPr>
               <w:lang w:val="pt-BR"/>
             </w:rPr>
             <w:t>Sollus</w:t>
           </w:r>
+          <w:proofErr w:type="spellEnd"/>
         </w:sdtContent>
       </w:sdt>
       <w:r>
@@ -2924,7 +3873,19 @@
         <w:rPr>
           <w:lang w:val="pt-BR"/>
         </w:rPr>
-        <w:t xml:space="preserve"> tecnologia </w:t>
+        <w:t xml:space="preserve"> tecnologia</w:t>
+      </w:r>
+      <w:r>
+        <w:rPr>
+          <w:lang w:val="pt-BR"/>
+        </w:rPr>
+        <w:t>s,</w:t>
+      </w:r>
+      <w:r>
+        <w:rPr>
+          <w:lang w:val="pt-BR"/>
+        </w:rPr>
+        <w:t xml:space="preserve"> </w:t>
       </w:r>
       <w:r>
         <w:rPr>
@@ -2990,13 +3951,39 @@
         <w:rPr>
           <w:lang w:val="pt-BR"/>
         </w:rPr>
-        <w:t xml:space="preserve">pronto para estabelecer uma parceria com </w:t>
-      </w:r>
-      <w:r>
-        <w:rPr>
-          <w:lang w:val="pt-BR"/>
-        </w:rPr>
-        <w:t xml:space="preserve">a Sollus, oferecendo </w:t>
+        <w:t xml:space="preserve">pronto para estabelecer uma </w:t>
+      </w:r>
+      <w:r>
+        <w:rPr>
+          <w:lang w:val="pt-BR"/>
+        </w:rPr>
+        <w:t xml:space="preserve">sólida </w:t>
+      </w:r>
+      <w:r>
+        <w:rPr>
+          <w:lang w:val="pt-BR"/>
+        </w:rPr>
+        <w:t xml:space="preserve">parceria com </w:t>
+      </w:r>
+      <w:r>
+        <w:rPr>
+          <w:lang w:val="pt-BR"/>
+        </w:rPr>
+        <w:t xml:space="preserve">a </w:t>
+      </w:r>
+      <w:proofErr w:type="spellStart"/>
+      <w:r>
+        <w:rPr>
+          <w:lang w:val="pt-BR"/>
+        </w:rPr>
+        <w:t>Sollus</w:t>
+      </w:r>
+      <w:proofErr w:type="spellEnd"/>
+      <w:r>
+        <w:rPr>
+          <w:lang w:val="pt-BR"/>
+        </w:rPr>
+        <w:t xml:space="preserve">, oferecendo </w:t>
       </w:r>
       <w:r>
         <w:rPr>
@@ -3026,7 +4013,21 @@
         <w:rPr>
           <w:lang w:val="pt-BR"/>
         </w:rPr>
-        <w:t xml:space="preserve"> de TI. </w:t>
+        <w:t xml:space="preserve"> </w:t>
+      </w:r>
+      <w:r>
+        <w:rPr>
+          <w:lang w:val="pt-BR"/>
+        </w:rPr>
+        <w:t>em</w:t>
+      </w:r>
+      <w:bookmarkStart w:id="0" w:name="_GoBack"/>
+      <w:bookmarkEnd w:id="0"/>
+      <w:r>
+        <w:rPr>
+          <w:lang w:val="pt-BR"/>
+        </w:rPr>
+        <w:t xml:space="preserve"> TI. </w:t>
       </w:r>
     </w:p>
     <w:p>
@@ -3063,7 +4064,21 @@
         <w:rPr>
           <w:lang w:val="pt-BR"/>
         </w:rPr>
-        <w:t xml:space="preserve">conforme sua conveniência por email em </w:t>
+        <w:t xml:space="preserve">conforme sua conveniência por </w:t>
+      </w:r>
+      <w:proofErr w:type="spellStart"/>
+      <w:r>
+        <w:rPr>
+          <w:lang w:val="pt-BR"/>
+        </w:rPr>
+        <w:t>email</w:t>
+      </w:r>
+      <w:proofErr w:type="spellEnd"/>
+      <w:r>
+        <w:rPr>
+          <w:lang w:val="pt-BR"/>
+        </w:rPr>
+        <w:t xml:space="preserve"> em </w:t>
       </w:r>
       <w:hyperlink r:id="rId13" w:history="1">
         <w:r>
@@ -4906,14 +5921,14 @@
     <w:charset w:val="00"/>
     <w:family w:val="roman"/>
     <w:pitch w:val="variable"/>
-    <w:sig w:usb0="E0002AFF" w:usb1="C0007841" w:usb2="00000009" w:usb3="00000000" w:csb0="000001FF" w:csb1="00000000"/>
+    <w:sig w:usb0="E0002EFF" w:usb1="C000785B" w:usb2="00000009" w:usb3="00000000" w:csb0="000001FF" w:csb1="00000000"/>
   </w:font>
   <w:font w:name="Courier New">
     <w:panose1 w:val="02070309020205020404"/>
     <w:charset w:val="00"/>
     <w:family w:val="modern"/>
     <w:pitch w:val="fixed"/>
-    <w:sig w:usb0="E0002AFF" w:usb1="C0007843" w:usb2="00000009" w:usb3="00000000" w:csb0="000001FF" w:csb1="00000000"/>
+    <w:sig w:usb0="E0002EFF" w:usb1="C0007843" w:usb2="00000009" w:usb3="00000000" w:csb0="000001FF" w:csb1="00000000"/>
   </w:font>
   <w:font w:name="Wingdings">
     <w:panose1 w:val="05000000000000000000"/>
@@ -4927,7 +5942,7 @@
     <w:charset w:val="00"/>
     <w:family w:val="swiss"/>
     <w:pitch w:val="variable"/>
-    <w:sig w:usb0="E0002AFF" w:usb1="C0007843" w:usb2="00000009" w:usb3="00000000" w:csb0="000001FF" w:csb1="00000000"/>
+    <w:sig w:usb0="E0002EFF" w:usb1="C000785B" w:usb2="00000009" w:usb3="00000000" w:csb0="000001FF" w:csb1="00000000"/>
   </w:font>
   <w:font w:name="Arial Black">
     <w:panose1 w:val="020B0A04020102020204"/>
@@ -4949,14 +5964,14 @@
     <w:charset w:val="00"/>
     <w:family w:val="swiss"/>
     <w:pitch w:val="variable"/>
-    <w:sig w:usb0="E10002FF" w:usb1="4000ACFF" w:usb2="00000009" w:usb3="00000000" w:csb0="0000019F" w:csb1="00000000"/>
+    <w:sig w:usb0="E4002EFF" w:usb1="C000247B" w:usb2="00000009" w:usb3="00000000" w:csb0="000001FF" w:csb1="00000000"/>
   </w:font>
   <w:font w:name="Calibri Light">
     <w:panose1 w:val="020F0302020204030204"/>
     <w:charset w:val="00"/>
     <w:family w:val="swiss"/>
     <w:pitch w:val="variable"/>
-    <w:sig w:usb0="A00002EF" w:usb1="4000207B" w:usb2="00000000" w:usb3="00000000" w:csb0="0000019F" w:csb1="00000000"/>
+    <w:sig w:usb0="E4002EFF" w:usb1="C000247B" w:usb2="00000009" w:usb3="00000000" w:csb0="000001FF" w:csb1="00000000"/>
   </w:font>
 </w:fonts>
 </file>
@@ -4977,6 +5992,8 @@
   </w:compat>
   <w:rsids>
     <w:rsidRoot w:val="00C7725D"/>
+    <w:rsid w:val="005C3563"/>
+    <w:rsid w:val="00AE32F2"/>
     <w:rsid w:val="00C7725D"/>
     <w:rsid w:val="00CE63EA"/>
   </w:rsids>
@@ -5750,7 +6767,7 @@
 </file>
 
 <file path=customXml/itemProps2.xml><?xml version="1.0" encoding="utf-8"?>
-<ds:datastoreItem xmlns:ds="http://schemas.openxmlformats.org/officeDocument/2006/customXml" ds:itemID="{760DA5F2-143A-4A3C-B19A-EC6D0177633B}">
+<ds:datastoreItem xmlns:ds="http://schemas.openxmlformats.org/officeDocument/2006/customXml" ds:itemID="{3EF966BE-356B-4987-A8D0-E62C10C22C2A}">
   <ds:schemaRefs>
     <ds:schemaRef ds:uri="http://schemas.openxmlformats.org/officeDocument/2006/bibliography"/>
   </ds:schemaRefs>

</xml_diff>